<commit_message>
Actualizar estatus, casos y otros
</commit_message>
<xml_diff>
--- a/Casos Cartera/Cambios.docx
+++ b/Casos Cartera/Cambios.docx
@@ -392,7 +392,6 @@
     </w:p>
     <w:p/>
     <w:p>
-      <w:bookmarkStart w:id="0" w:name="_GoBack"/>
       <w:r>
         <w:rPr>
           <w:noProof/>
@@ -440,6 +439,189 @@
           </wp:inline>
         </w:drawing>
       </w:r>
+    </w:p>
+    <w:p/>
+    <w:p/>
+    <w:p/>
+    <w:p/>
+    <w:p/>
+    <w:p>
+      <w:r>
+        <w:lastRenderedPageBreak/>
+        <w:t xml:space="preserve">Reportes - </w:t>
+      </w:r>
+      <w:r>
+        <w:t>Flujo de Contratos de Fondo</w:t>
+      </w:r>
+      <w:r>
+        <w:t xml:space="preserve">, al hacer clic en botón </w:t>
+      </w:r>
+      <w:r>
+        <w:t>Flujo Contratos Fondo Activa Global</w:t>
+      </w:r>
+      <w:r>
+        <w:t xml:space="preserve"> se genera el siguiente error</w:t>
+      </w:r>
+    </w:p>
+    <w:p>
+      <w:r>
+        <w:rPr>
+          <w:noProof/>
+          <w:lang w:eastAsia="es-VE"/>
+        </w:rPr>
+        <w:drawing>
+          <wp:inline distT="0" distB="0" distL="0" distR="0">
+            <wp:extent cx="5612130" cy="2884805"/>
+            <wp:effectExtent l="0" t="0" r="7620" b="0"/>
+            <wp:docPr id="8" name="Imagen 8"/>
+            <wp:cNvGraphicFramePr>
+              <a:graphicFrameLocks xmlns:a="http://schemas.openxmlformats.org/drawingml/2006/main" noChangeAspect="1"/>
+            </wp:cNvGraphicFramePr>
+            <a:graphic xmlns:a="http://schemas.openxmlformats.org/drawingml/2006/main">
+              <a:graphicData uri="http://schemas.openxmlformats.org/drawingml/2006/picture">
+                <pic:pic xmlns:pic="http://schemas.openxmlformats.org/drawingml/2006/picture">
+                  <pic:nvPicPr>
+                    <pic:cNvPr id="8" name="Reportes1.png"/>
+                    <pic:cNvPicPr/>
+                  </pic:nvPicPr>
+                  <pic:blipFill>
+                    <a:blip r:embed="rId11">
+                      <a:extLst>
+                        <a:ext uri="{28A0092B-C50C-407E-A947-70E740481C1C}">
+                          <a14:useLocalDpi xmlns:a14="http://schemas.microsoft.com/office/drawing/2010/main" val="0"/>
+                        </a:ext>
+                      </a:extLst>
+                    </a:blip>
+                    <a:stretch>
+                      <a:fillRect/>
+                    </a:stretch>
+                  </pic:blipFill>
+                  <pic:spPr>
+                    <a:xfrm>
+                      <a:off x="0" y="0"/>
+                      <a:ext cx="5612130" cy="2884805"/>
+                    </a:xfrm>
+                    <a:prstGeom prst="rect">
+                      <a:avLst/>
+                    </a:prstGeom>
+                  </pic:spPr>
+                </pic:pic>
+              </a:graphicData>
+            </a:graphic>
+          </wp:inline>
+        </w:drawing>
+      </w:r>
+    </w:p>
+    <w:p/>
+    <w:p>
+      <w:r>
+        <w:rPr>
+          <w:noProof/>
+          <w:lang w:eastAsia="es-VE"/>
+        </w:rPr>
+        <w:drawing>
+          <wp:inline distT="0" distB="0" distL="0" distR="0">
+            <wp:extent cx="5612130" cy="2861945"/>
+            <wp:effectExtent l="0" t="0" r="7620" b="0"/>
+            <wp:docPr id="9" name="Imagen 9"/>
+            <wp:cNvGraphicFramePr>
+              <a:graphicFrameLocks xmlns:a="http://schemas.openxmlformats.org/drawingml/2006/main" noChangeAspect="1"/>
+            </wp:cNvGraphicFramePr>
+            <a:graphic xmlns:a="http://schemas.openxmlformats.org/drawingml/2006/main">
+              <a:graphicData uri="http://schemas.openxmlformats.org/drawingml/2006/picture">
+                <pic:pic xmlns:pic="http://schemas.openxmlformats.org/drawingml/2006/picture">
+                  <pic:nvPicPr>
+                    <pic:cNvPr id="9" name="Reportes2.png"/>
+                    <pic:cNvPicPr/>
+                  </pic:nvPicPr>
+                  <pic:blipFill>
+                    <a:blip r:embed="rId12">
+                      <a:extLst>
+                        <a:ext uri="{28A0092B-C50C-407E-A947-70E740481C1C}">
+                          <a14:useLocalDpi xmlns:a14="http://schemas.microsoft.com/office/drawing/2010/main" val="0"/>
+                        </a:ext>
+                      </a:extLst>
+                    </a:blip>
+                    <a:stretch>
+                      <a:fillRect/>
+                    </a:stretch>
+                  </pic:blipFill>
+                  <pic:spPr>
+                    <a:xfrm>
+                      <a:off x="0" y="0"/>
+                      <a:ext cx="5612130" cy="2861945"/>
+                    </a:xfrm>
+                    <a:prstGeom prst="rect">
+                      <a:avLst/>
+                    </a:prstGeom>
+                  </pic:spPr>
+                </pic:pic>
+              </a:graphicData>
+            </a:graphic>
+          </wp:inline>
+        </w:drawing>
+      </w:r>
+    </w:p>
+    <w:p/>
+    <w:p/>
+    <w:p/>
+    <w:p/>
+    <w:p/>
+    <w:p>
+      <w:r>
+        <w:lastRenderedPageBreak/>
+        <w:t>Menú Reportes – DICOM, al emitir reporte se muestra el siguiente mensaje</w:t>
+      </w:r>
+    </w:p>
+    <w:p>
+      <w:r>
+        <w:rPr>
+          <w:noProof/>
+          <w:lang w:eastAsia="es-VE"/>
+        </w:rPr>
+        <w:drawing>
+          <wp:inline distT="0" distB="0" distL="0" distR="0">
+            <wp:extent cx="5612130" cy="2885440"/>
+            <wp:effectExtent l="0" t="0" r="7620" b="0"/>
+            <wp:docPr id="10" name="Imagen 10"/>
+            <wp:cNvGraphicFramePr>
+              <a:graphicFrameLocks xmlns:a="http://schemas.openxmlformats.org/drawingml/2006/main" noChangeAspect="1"/>
+            </wp:cNvGraphicFramePr>
+            <a:graphic xmlns:a="http://schemas.openxmlformats.org/drawingml/2006/main">
+              <a:graphicData uri="http://schemas.openxmlformats.org/drawingml/2006/picture">
+                <pic:pic xmlns:pic="http://schemas.openxmlformats.org/drawingml/2006/picture">
+                  <pic:nvPicPr>
+                    <pic:cNvPr id="10" name="Reportes3.png"/>
+                    <pic:cNvPicPr/>
+                  </pic:nvPicPr>
+                  <pic:blipFill>
+                    <a:blip r:embed="rId13">
+                      <a:extLst>
+                        <a:ext uri="{28A0092B-C50C-407E-A947-70E740481C1C}">
+                          <a14:useLocalDpi xmlns:a14="http://schemas.microsoft.com/office/drawing/2010/main" val="0"/>
+                        </a:ext>
+                      </a:extLst>
+                    </a:blip>
+                    <a:stretch>
+                      <a:fillRect/>
+                    </a:stretch>
+                  </pic:blipFill>
+                  <pic:spPr>
+                    <a:xfrm>
+                      <a:off x="0" y="0"/>
+                      <a:ext cx="5612130" cy="2885440"/>
+                    </a:xfrm>
+                    <a:prstGeom prst="rect">
+                      <a:avLst/>
+                    </a:prstGeom>
+                  </pic:spPr>
+                </pic:pic>
+              </a:graphicData>
+            </a:graphic>
+          </wp:inline>
+        </w:drawing>
+      </w:r>
+      <w:bookmarkStart w:id="0" w:name="_GoBack"/>
       <w:bookmarkEnd w:id="0"/>
     </w:p>
     <w:sectPr>

</xml_diff>